<commit_message>
Code cleanup and updated the doc.
</commit_message>
<xml_diff>
--- a/Doc/SubtitleCreator.docx
+++ b/Doc/SubtitleCreator.docx
@@ -179,7 +179,19 @@
         <w:t>=&lt;Language Model&gt;  Options are Small/Medium/Large.  Bigger is better quality, but also slower. Default = Medium.</w:t>
       </w:r>
     </w:p>
-    <w:p/>
+    <w:p>
+      <w:r>
+        <w:rPr>
+          <w:i/>
+          <w:iCs/>
+          <w:u w:val="single"/>
+        </w:rPr>
+        <w:t>Optional:</w:t>
+      </w:r>
+      <w:r>
+        <w:t xml:space="preserve"> -noRepair  Sometimes a recording will have audio errors that stop the processing.  By default, the app will attempt to make repairs.  Use of this flag aborts the repair and the app just fails.</w:t>
+      </w:r>
+    </w:p>
     <w:p>
       <w:r>
         <w:t>For the Emby software package (and I believe also for Jellyfin and Plex) you can specify a command to be executed after a recording has completed.  This is a windows batch file that will run SubtitleCreator to create an SRT subtitle file for the recording automatically in Emby.</w:t>
@@ -202,12 +214,12 @@
     </w:p>
     <w:p>
       <w:r>
+        <w:lastRenderedPageBreak/>
         <w:t>c:</w:t>
       </w:r>
     </w:p>
     <w:p>
       <w:r>
-        <w:lastRenderedPageBreak/>
         <w:t>cd\SubtitleCreator</w:t>
       </w:r>
     </w:p>
@@ -950,7 +962,6 @@
   <w:style w:type="character" w:default="1" w:styleId="DefaultParagraphFont">
     <w:name w:val="Default Paragraph Font"/>
     <w:uiPriority w:val="1"/>
-    <w:semiHidden/>
     <w:unhideWhenUsed/>
   </w:style>
   <w:style w:type="table" w:default="1" w:styleId="TableNormal">

</xml_diff>

<commit_message>
Updated doc and readme.
</commit_message>
<xml_diff>
--- a/Doc/SubtitleCreator.docx
+++ b/Doc/SubtitleCreator.docx
@@ -7,14 +7,21 @@
         <w:pStyle w:val="Title"/>
         <w:jc w:val="center"/>
       </w:pPr>
+      <w:proofErr w:type="spellStart"/>
       <w:r>
         <w:t>SubtitleCreator</w:t>
       </w:r>
+      <w:proofErr w:type="spellEnd"/>
     </w:p>
     <w:p/>
     <w:p>
-      <w:r>
-        <w:t>SubtitleCreator is a command line utility to generate subtitles for a video file and optionally put into a MKV container.</w:t>
+      <w:proofErr w:type="spellStart"/>
+      <w:r>
+        <w:t>SubtitleCreator</w:t>
+      </w:r>
+      <w:proofErr w:type="spellEnd"/>
+      <w:r>
+        <w:t xml:space="preserve"> is a command line utility to generate subtitles for a video file and optionally put into a MKV container.</w:t>
       </w:r>
     </w:p>
     <w:p>
@@ -51,7 +58,15 @@
         </w:numPr>
       </w:pPr>
       <w:r>
-        <w:t>Decompress the runtime file such that the end result is a runtime folder in the same folder as the SubtitleCreator executable.</w:t>
+        <w:t xml:space="preserve">Decompress the runtime file such that the end result is a runtime folder in the same folder as the </w:t>
+      </w:r>
+      <w:proofErr w:type="spellStart"/>
+      <w:r>
+        <w:t>SubtitleCreator</w:t>
+      </w:r>
+      <w:proofErr w:type="spellEnd"/>
+      <w:r>
+        <w:t xml:space="preserve"> executable.</w:t>
       </w:r>
     </w:p>
     <w:p>
@@ -83,29 +98,39 @@
           <w:iCs/>
           <w:u w:val="single"/>
         </w:rPr>
-        <w:t>-ffmpegpPath</w:t>
-      </w:r>
-      <w:r>
-        <w:t>=Path to the ffmpeg executable.  Just the folder, the exe is assumed to be ffmpeg.exe</w:t>
-      </w:r>
-      <w:r>
-        <w:t xml:space="preserve"> or ffmpeg</w:t>
-      </w:r>
-      <w:r>
-        <w:t>.</w:t>
-      </w:r>
-    </w:p>
-    <w:p>
+        <w:t>-</w:t>
+      </w:r>
+      <w:proofErr w:type="spellStart"/>
       <w:r>
         <w:rPr>
           <w:i/>
           <w:iCs/>
           <w:u w:val="single"/>
         </w:rPr>
-        <w:t>-inFile</w:t>
-      </w:r>
-      <w:r>
-        <w:t>=The video file the subtitles will be generated for.</w:t>
+        <w:t>ffmpegpPath</w:t>
+      </w:r>
+      <w:proofErr w:type="spellEnd"/>
+      <w:r>
+        <w:t xml:space="preserve">=Path to the </w:t>
+      </w:r>
+      <w:proofErr w:type="spellStart"/>
+      <w:r>
+        <w:t>ffmpeg</w:t>
+      </w:r>
+      <w:proofErr w:type="spellEnd"/>
+      <w:r>
+        <w:t xml:space="preserve"> executable.  Just the folder, the exe is assumed to be ffmpeg.exe</w:t>
+      </w:r>
+      <w:r>
+        <w:t xml:space="preserve"> or </w:t>
+      </w:r>
+      <w:proofErr w:type="spellStart"/>
+      <w:r>
+        <w:t>ffmpeg</w:t>
+      </w:r>
+      <w:proofErr w:type="spellEnd"/>
+      <w:r>
+        <w:t>.</w:t>
       </w:r>
     </w:p>
     <w:p>
@@ -115,8 +140,41 @@
           <w:iCs/>
           <w:u w:val="single"/>
         </w:rPr>
-        <w:t>Optional: -nomerge</w:t>
-      </w:r>
+        <w:t>-</w:t>
+      </w:r>
+      <w:proofErr w:type="spellStart"/>
+      <w:r>
+        <w:rPr>
+          <w:i/>
+          <w:iCs/>
+          <w:u w:val="single"/>
+        </w:rPr>
+        <w:t>inFile</w:t>
+      </w:r>
+      <w:proofErr w:type="spellEnd"/>
+      <w:r>
+        <w:t>=The video file the subtitles will be generated for.</w:t>
+      </w:r>
+    </w:p>
+    <w:p>
+      <w:r>
+        <w:rPr>
+          <w:i/>
+          <w:iCs/>
+          <w:u w:val="single"/>
+        </w:rPr>
+        <w:t>Optional: -</w:t>
+      </w:r>
+      <w:proofErr w:type="spellStart"/>
+      <w:r>
+        <w:rPr>
+          <w:i/>
+          <w:iCs/>
+          <w:u w:val="single"/>
+        </w:rPr>
+        <w:t>nomerge</w:t>
+      </w:r>
+      <w:proofErr w:type="spellEnd"/>
       <w:r>
         <w:t xml:space="preserve">  By default once the subtitle file is created, it is merged into a MKV container along with the video file. If this</w:t>
       </w:r>
@@ -147,10 +205,52 @@
           <w:iCs/>
           <w:u w:val="single"/>
         </w:rPr>
-        <w:t>Optional: -audioLanguage</w:t>
-      </w:r>
-      <w:r>
-        <w:t>=&lt;language&gt;  The Whisper audio language detection feature has problems now.  So this should be specified if the audio is not in english. Possible values are eng = English, fra = French, spa = spanish. English is the default.</w:t>
+        <w:t>Optional: -</w:t>
+      </w:r>
+      <w:proofErr w:type="spellStart"/>
+      <w:r>
+        <w:rPr>
+          <w:i/>
+          <w:iCs/>
+          <w:u w:val="single"/>
+        </w:rPr>
+        <w:t>audioLanguage</w:t>
+      </w:r>
+      <w:proofErr w:type="spellEnd"/>
+      <w:r>
+        <w:t xml:space="preserve">=&lt;language&gt;  The Whisper audio language detection feature has problems now.  So this should be specified if the audio is not in </w:t>
+      </w:r>
+      <w:proofErr w:type="spellStart"/>
+      <w:r>
+        <w:t>english</w:t>
+      </w:r>
+      <w:proofErr w:type="spellEnd"/>
+      <w:r>
+        <w:t xml:space="preserve">. Possible values are </w:t>
+      </w:r>
+      <w:proofErr w:type="spellStart"/>
+      <w:r>
+        <w:t>eng</w:t>
+      </w:r>
+      <w:proofErr w:type="spellEnd"/>
+      <w:r>
+        <w:t xml:space="preserve"> = English, </w:t>
+      </w:r>
+      <w:proofErr w:type="spellStart"/>
+      <w:r>
+        <w:t>fra</w:t>
+      </w:r>
+      <w:proofErr w:type="spellEnd"/>
+      <w:r>
+        <w:t xml:space="preserve"> = French, spa = </w:t>
+      </w:r>
+      <w:proofErr w:type="spellStart"/>
+      <w:r>
+        <w:t>spanish</w:t>
+      </w:r>
+      <w:proofErr w:type="spellEnd"/>
+      <w:r>
+        <w:t>. English is the default.</w:t>
       </w:r>
     </w:p>
     <w:p>
@@ -163,7 +263,23 @@
         <w:t>Optional: -language</w:t>
       </w:r>
       <w:r>
-        <w:t>=The language of the audio and therefore the subtitles. en for example is english. This is used for the naming of the subtitles file. Default is none.</w:t>
+        <w:t xml:space="preserve">=The language of the audio and therefore the subtitles. </w:t>
+      </w:r>
+      <w:proofErr w:type="spellStart"/>
+      <w:r>
+        <w:t>en</w:t>
+      </w:r>
+      <w:proofErr w:type="spellEnd"/>
+      <w:r>
+        <w:t xml:space="preserve"> for example is </w:t>
+      </w:r>
+      <w:proofErr w:type="spellStart"/>
+      <w:r>
+        <w:t>english</w:t>
+      </w:r>
+      <w:proofErr w:type="spellEnd"/>
+      <w:r>
+        <w:t>. This is used for the naming of the subtitles file. Default is none.</w:t>
       </w:r>
     </w:p>
     <w:p>
@@ -189,12 +305,36 @@
         <w:t>Optional:</w:t>
       </w:r>
       <w:r>
-        <w:t xml:space="preserve"> -noRepair  Sometimes a recording will have audio errors that stop the processing.  By default, the app will attempt to make repairs.  Use of this flag aborts the repair and the app just fails.</w:t>
-      </w:r>
-    </w:p>
-    <w:p>
-      <w:r>
-        <w:t>For the Emby software package (and I believe also for Jellyfin and Plex) you can specify a command to be executed after a recording has completed.  This is a windows batch file that will run SubtitleCreator to create an SRT subtitle file for the recording automatically in Emby.</w:t>
+        <w:t xml:space="preserve"> -</w:t>
+      </w:r>
+      <w:proofErr w:type="spellStart"/>
+      <w:r>
+        <w:t>noRepair</w:t>
+      </w:r>
+      <w:proofErr w:type="spellEnd"/>
+      <w:r>
+        <w:t xml:space="preserve">  Sometimes a recording will have audio errors that stop the processing.  By default, the app will attempt to make repairs.  Use of this flag aborts the repair and the app just fails.</w:t>
+      </w:r>
+    </w:p>
+    <w:p>
+      <w:r>
+        <w:t xml:space="preserve">For the Emby software package (and I believe also for </w:t>
+      </w:r>
+      <w:proofErr w:type="spellStart"/>
+      <w:r>
+        <w:t>Jellyfin</w:t>
+      </w:r>
+      <w:proofErr w:type="spellEnd"/>
+      <w:r>
+        <w:t xml:space="preserve"> and Plex) you can specify a command to be executed after a recording has completed.  This is a windows batch file that will run </w:t>
+      </w:r>
+      <w:proofErr w:type="spellStart"/>
+      <w:r>
+        <w:t>SubtitleCreator</w:t>
+      </w:r>
+      <w:proofErr w:type="spellEnd"/>
+      <w:r>
+        <w:t xml:space="preserve"> to create an SRT subtitle file for the recording automatically in Emby.</w:t>
       </w:r>
     </w:p>
     <w:p>
@@ -220,12 +360,72 @@
     </w:p>
     <w:p>
       <w:r>
-        <w:t>cd\SubtitleCreator</w:t>
-      </w:r>
-    </w:p>
-    <w:p>
-      <w:r>
-        <w:t>SubtitleCreator -ffmpegpath="C:\ffmpeg\bin" -infile="%drive%%folder%%filename%.ts" -model=medium -nomerge</w:t>
+        <w:t>cd\</w:t>
+      </w:r>
+      <w:proofErr w:type="spellStart"/>
+      <w:r>
+        <w:t>SubtitleCreator</w:t>
+      </w:r>
+      <w:proofErr w:type="spellEnd"/>
+    </w:p>
+    <w:p>
+      <w:proofErr w:type="spellStart"/>
+      <w:r>
+        <w:t>SubtitleCreator</w:t>
+      </w:r>
+      <w:proofErr w:type="spellEnd"/>
+      <w:r>
+        <w:t xml:space="preserve"> -</w:t>
+      </w:r>
+      <w:proofErr w:type="spellStart"/>
+      <w:r>
+        <w:t>ffmpegpath</w:t>
+      </w:r>
+      <w:proofErr w:type="spellEnd"/>
+      <w:r>
+        <w:t>="C:\ffmpeg\bin" -</w:t>
+      </w:r>
+      <w:proofErr w:type="spellStart"/>
+      <w:r>
+        <w:t>infile</w:t>
+      </w:r>
+      <w:proofErr w:type="spellEnd"/>
+      <w:r>
+        <w:t>="%drive%%folder%%filename%.</w:t>
+      </w:r>
+      <w:proofErr w:type="spellStart"/>
+      <w:r>
+        <w:t>ts</w:t>
+      </w:r>
+      <w:proofErr w:type="spellEnd"/>
+      <w:r>
+        <w:t>" -model=medium -</w:t>
+      </w:r>
+      <w:proofErr w:type="spellStart"/>
+      <w:r>
+        <w:t>nomerge</w:t>
+      </w:r>
+      <w:proofErr w:type="spellEnd"/>
+    </w:p>
+    <w:p/>
+    <w:p>
+      <w:r>
+        <w:t>Note that based on my testing, using the medium model does a great job.  However</w:t>
+      </w:r>
+      <w:r>
+        <w:t>,</w:t>
+      </w:r>
+      <w:r>
+        <w:t xml:space="preserve"> depending upon </w:t>
+      </w:r>
+      <w:r>
+        <w:t>the</w:t>
+      </w:r>
+      <w:r>
+        <w:t xml:space="preserve"> strength of your</w:t>
+      </w:r>
+      <w:r>
+        <w:t xml:space="preserve"> machine running this app, it can take quite a while to generate the subtitles.  My box is several years old and by no means a supercomputer but not a boat anchor either, a recording that was 66 minutes in length took 60 minutes to generate the SRT file.  </w:t>
       </w:r>
     </w:p>
     <w:sectPr>
@@ -962,6 +1162,7 @@
   <w:style w:type="character" w:default="1" w:styleId="DefaultParagraphFont">
     <w:name w:val="Default Paragraph Font"/>
     <w:uiPriority w:val="1"/>
+    <w:semiHidden/>
     <w:unhideWhenUsed/>
   </w:style>
   <w:style w:type="table" w:default="1" w:styleId="TableNormal">

</xml_diff>

<commit_message>
Updated to support all of the language that Whisper is capable of translating.
</commit_message>
<xml_diff>
--- a/Doc/SubtitleCreator.docx
+++ b/Doc/SubtitleCreator.docx
@@ -7,21 +7,14 @@
         <w:pStyle w:val="Title"/>
         <w:jc w:val="center"/>
       </w:pPr>
-      <w:proofErr w:type="spellStart"/>
       <w:r>
         <w:t>SubtitleCreator</w:t>
       </w:r>
-      <w:proofErr w:type="spellEnd"/>
     </w:p>
     <w:p/>
     <w:p>
-      <w:proofErr w:type="spellStart"/>
-      <w:r>
-        <w:t>SubtitleCreator</w:t>
-      </w:r>
-      <w:proofErr w:type="spellEnd"/>
-      <w:r>
-        <w:t xml:space="preserve"> is a command line utility to generate subtitles for a video file and optionally put into a MKV container.</w:t>
+      <w:r>
+        <w:t>SubtitleCreator is a command line utility to generate subtitles for a video file and optionally put into a MKV container.</w:t>
       </w:r>
     </w:p>
     <w:p>
@@ -58,15 +51,7 @@
         </w:numPr>
       </w:pPr>
       <w:r>
-        <w:t xml:space="preserve">Decompress the runtime file such that the end result is a runtime folder in the same folder as the </w:t>
-      </w:r>
-      <w:proofErr w:type="spellStart"/>
-      <w:r>
-        <w:t>SubtitleCreator</w:t>
-      </w:r>
-      <w:proofErr w:type="spellEnd"/>
-      <w:r>
-        <w:t xml:space="preserve"> executable</w:t>
+        <w:t>Decompress the runtime file such that the end result is a runtime folder in the same folder as the SubtitleCreator executable</w:t>
       </w:r>
       <w:r>
         <w:t>.</w:t>
@@ -92,39 +77,29 @@
           <w:iCs/>
           <w:u w:val="single"/>
         </w:rPr>
-        <w:t>-</w:t>
-      </w:r>
-      <w:proofErr w:type="spellStart"/>
+        <w:t>-ffmpegpPath</w:t>
+      </w:r>
+      <w:r>
+        <w:t>=Path to the ffmpeg executable.  Just the folder, the exe is assumed to be ffmpeg.exe</w:t>
+      </w:r>
+      <w:r>
+        <w:t xml:space="preserve"> or ffmpeg</w:t>
+      </w:r>
+      <w:r>
+        <w:t>.</w:t>
+      </w:r>
+    </w:p>
+    <w:p>
       <w:r>
         <w:rPr>
           <w:i/>
           <w:iCs/>
           <w:u w:val="single"/>
         </w:rPr>
-        <w:t>ffmpegpPath</w:t>
-      </w:r>
-      <w:proofErr w:type="spellEnd"/>
-      <w:r>
-        <w:t xml:space="preserve">=Path to the </w:t>
-      </w:r>
-      <w:proofErr w:type="spellStart"/>
-      <w:r>
-        <w:t>ffmpeg</w:t>
-      </w:r>
-      <w:proofErr w:type="spellEnd"/>
-      <w:r>
-        <w:t xml:space="preserve"> executable.  Just the folder, the exe is assumed to be ffmpeg.exe</w:t>
-      </w:r>
-      <w:r>
-        <w:t xml:space="preserve"> or </w:t>
-      </w:r>
-      <w:proofErr w:type="spellStart"/>
-      <w:r>
-        <w:t>ffmpeg</w:t>
-      </w:r>
-      <w:proofErr w:type="spellEnd"/>
-      <w:r>
-        <w:t>.</w:t>
+        <w:t>-inFile</w:t>
+      </w:r>
+      <w:r>
+        <w:t>=The video file the subtitles will be generated for.</w:t>
       </w:r>
     </w:p>
     <w:p>
@@ -134,20 +109,29 @@
           <w:iCs/>
           <w:u w:val="single"/>
         </w:rPr>
-        <w:t>-</w:t>
-      </w:r>
-      <w:proofErr w:type="spellStart"/>
+        <w:t>Optional: -nomerge</w:t>
+      </w:r>
+      <w:r>
+        <w:t xml:space="preserve">  By default once the subtitle file is created, it is merged into a MKV container along with the video file. If this</w:t>
+      </w:r>
+      <w:r>
+        <w:t xml:space="preserve"> parameter</w:t>
+      </w:r>
+      <w:r>
+        <w:t xml:space="preserve"> is used, the MKV container will not be created and the subtitle file will not be deleted.</w:t>
+      </w:r>
+    </w:p>
+    <w:p>
       <w:r>
         <w:rPr>
           <w:i/>
           <w:iCs/>
           <w:u w:val="single"/>
         </w:rPr>
-        <w:t>inFile</w:t>
-      </w:r>
-      <w:proofErr w:type="spellEnd"/>
-      <w:r>
-        <w:t>=The video file the subtitles will be generated for.</w:t>
+        <w:t>Optional: -translate</w:t>
+      </w:r>
+      <w:r>
+        <w:t xml:space="preserve">  If this is used, subtitles will be translated to English.  Do not use if the audio is already in English.</w:t>
       </w:r>
     </w:p>
     <w:p>
@@ -157,133 +141,22 @@
           <w:iCs/>
           <w:u w:val="single"/>
         </w:rPr>
-        <w:t>Optional: -</w:t>
-      </w:r>
-      <w:proofErr w:type="spellStart"/>
-      <w:proofErr w:type="gramStart"/>
-      <w:r>
-        <w:rPr>
-          <w:i/>
-          <w:iCs/>
-          <w:u w:val="single"/>
-        </w:rPr>
-        <w:t>nomerge</w:t>
-      </w:r>
-      <w:proofErr w:type="spellEnd"/>
-      <w:r>
-        <w:t xml:space="preserve">  By</w:t>
-      </w:r>
-      <w:proofErr w:type="gramEnd"/>
-      <w:r>
-        <w:t xml:space="preserve"> default once the subtitle file is created, it is merged into a MKV container along with the video file. If this</w:t>
-      </w:r>
-      <w:r>
-        <w:t xml:space="preserve"> parameter</w:t>
-      </w:r>
-      <w:r>
-        <w:t xml:space="preserve"> is used, the MKV container will not be created and the subtitle file will not be deleted.</w:t>
-      </w:r>
-    </w:p>
-    <w:p>
-      <w:r>
-        <w:rPr>
-          <w:i/>
-          <w:iCs/>
-          <w:u w:val="single"/>
-        </w:rPr>
-        <w:t>Optional: -</w:t>
-      </w:r>
-      <w:proofErr w:type="gramStart"/>
-      <w:r>
-        <w:rPr>
-          <w:i/>
-          <w:iCs/>
-          <w:u w:val="single"/>
-        </w:rPr>
-        <w:t>translate</w:t>
-      </w:r>
-      <w:r>
-        <w:t xml:space="preserve">  If</w:t>
-      </w:r>
-      <w:proofErr w:type="gramEnd"/>
-      <w:r>
-        <w:t xml:space="preserve"> this is used, subtitles will be translated to English.  Do not use if the audio is already in English.</w:t>
-      </w:r>
-    </w:p>
-    <w:p>
-      <w:r>
-        <w:rPr>
-          <w:i/>
-          <w:iCs/>
-          <w:u w:val="single"/>
-        </w:rPr>
-        <w:t>Optional: -</w:t>
-      </w:r>
-      <w:proofErr w:type="spellStart"/>
-      <w:r>
-        <w:rPr>
-          <w:i/>
-          <w:iCs/>
-          <w:u w:val="single"/>
-        </w:rPr>
-        <w:t>audioLanguage</w:t>
-      </w:r>
-      <w:proofErr w:type="spellEnd"/>
-      <w:r>
-        <w:t>=&lt;language</w:t>
-      </w:r>
-      <w:proofErr w:type="gramStart"/>
-      <w:r>
-        <w:t>&gt;  The</w:t>
-      </w:r>
-      <w:proofErr w:type="gramEnd"/>
-      <w:r>
-        <w:t xml:space="preserve"> Whisper audio language detection feature has problems now.  </w:t>
-      </w:r>
-      <w:proofErr w:type="gramStart"/>
-      <w:r>
-        <w:t>So</w:t>
-      </w:r>
-      <w:proofErr w:type="gramEnd"/>
-      <w:r>
-        <w:t xml:space="preserve"> this should be specified if the audio is not in </w:t>
+        <w:t>Optional: -audioLanguage</w:t>
+      </w:r>
+      <w:r>
+        <w:t xml:space="preserve">=&lt;language&gt;  The Whisper audio language detection feature has problems now.  So this should be specified if the audio is not in </w:t>
       </w:r>
       <w:r>
         <w:t>English</w:t>
       </w:r>
       <w:r>
-        <w:t xml:space="preserve">. Possible values are </w:t>
-      </w:r>
-      <w:proofErr w:type="spellStart"/>
-      <w:r>
-        <w:t>eng</w:t>
-      </w:r>
-      <w:proofErr w:type="spellEnd"/>
-      <w:r>
-        <w:t xml:space="preserve"> = English, </w:t>
-      </w:r>
-      <w:proofErr w:type="spellStart"/>
-      <w:r>
-        <w:t>fra</w:t>
-      </w:r>
-      <w:proofErr w:type="spellEnd"/>
-      <w:r>
-        <w:t xml:space="preserve"> = French, spa = </w:t>
-      </w:r>
-      <w:r>
-        <w:t>Spanish</w:t>
-      </w:r>
-      <w:r>
-        <w:t>, jap = Japanese</w:t>
-      </w:r>
-      <w:r>
-        <w:t xml:space="preserve">. </w:t>
-      </w:r>
-      <w:r>
-        <w:t xml:space="preserve"> </w:t>
-      </w:r>
-      <w:r>
-        <w:t>English is the default.</w:t>
+        <w:t>. English is the default.</w:t>
+      </w:r>
+      <w:r>
+        <w:t xml:space="preserve"> For a list of possible languages, </w:t>
+      </w:r>
+      <w:r>
+        <w:t>run SubtitleCreator -LanguageList</w:t>
       </w:r>
     </w:p>
     <w:p>
@@ -296,23 +169,7 @@
         <w:t>Optional: -language</w:t>
       </w:r>
       <w:r>
-        <w:t xml:space="preserve">=The language of the audio and therefore the subtitles. </w:t>
-      </w:r>
-      <w:proofErr w:type="spellStart"/>
-      <w:r>
-        <w:t>en</w:t>
-      </w:r>
-      <w:proofErr w:type="spellEnd"/>
-      <w:r>
-        <w:t xml:space="preserve"> for example is </w:t>
-      </w:r>
-      <w:proofErr w:type="spellStart"/>
-      <w:r>
-        <w:t>english</w:t>
-      </w:r>
-      <w:proofErr w:type="spellEnd"/>
-      <w:r>
-        <w:t>. This is used for the naming of the subtitles file. Default is none.</w:t>
+        <w:t>=The language of the audio and therefore the subtitles. en for example is english. This is used for the naming of the subtitles file. Default is none.</w:t>
       </w:r>
     </w:p>
     <w:p>
@@ -325,15 +182,7 @@
         <w:t>Optional: -Model</w:t>
       </w:r>
       <w:r>
-        <w:t>=&lt;Language Model</w:t>
-      </w:r>
-      <w:proofErr w:type="gramStart"/>
-      <w:r>
-        <w:t>&gt;  Options</w:t>
-      </w:r>
-      <w:proofErr w:type="gramEnd"/>
-      <w:r>
-        <w:t xml:space="preserve"> are Small/Medium/Large.  Bigger is better quality, but also slower. Default = Medium.</w:t>
+        <w:t>=&lt;Language Model&gt;  Options are Small/Medium/Large.  Bigger is better quality, but also slower. Default = Medium.</w:t>
       </w:r>
     </w:p>
     <w:p>
@@ -346,20 +195,7 @@
         <w:t>Optional:</w:t>
       </w:r>
       <w:r>
-        <w:t xml:space="preserve"> -</w:t>
-      </w:r>
-      <w:proofErr w:type="spellStart"/>
-      <w:proofErr w:type="gramStart"/>
-      <w:r>
-        <w:t>noRepair</w:t>
-      </w:r>
-      <w:proofErr w:type="spellEnd"/>
-      <w:r>
-        <w:t xml:space="preserve">  Sometimes</w:t>
-      </w:r>
-      <w:proofErr w:type="gramEnd"/>
-      <w:r>
-        <w:t xml:space="preserve"> a recording will have audio errors that stop the processing.  By default, the app will attempt to make repairs.  Use of this flag aborts the repair and the app just fails.</w:t>
+        <w:t xml:space="preserve"> -noRepair  Sometimes a recording will have audio errors that stop the processing.  By default, the app will attempt to make repairs.  Use of this flag aborts the repair and the app just fails.</w:t>
       </w:r>
     </w:p>
     <w:p>
@@ -372,26 +208,16 @@
         <w:t>Optional:</w:t>
       </w:r>
       <w:r>
-        <w:t xml:space="preserve"> -</w:t>
-      </w:r>
-      <w:proofErr w:type="spellStart"/>
-      <w:proofErr w:type="gramStart"/>
-      <w:r>
-        <w:t>no</w:t>
+        <w:t xml:space="preserve"> -no</w:t>
       </w:r>
       <w:r>
         <w:t>SDH</w:t>
       </w:r>
-      <w:proofErr w:type="spellEnd"/>
       <w:r>
         <w:t xml:space="preserve">  </w:t>
       </w:r>
       <w:r>
-        <w:t>Do</w:t>
-      </w:r>
-      <w:proofErr w:type="gramEnd"/>
-      <w:r>
-        <w:t xml:space="preserve"> not generate descriptive lines such as [grunting].  By default, the descriptive (SDH) subtitles will be included.</w:t>
+        <w:t>Do not generate descriptive lines such as [grunting].  By default, the descriptive (SDH) subtitles will be included.</w:t>
       </w:r>
     </w:p>
     <w:p>
@@ -402,23 +228,7 @@
     <w:p/>
     <w:p>
       <w:r>
-        <w:t xml:space="preserve">For the Emby software package (and I believe also for </w:t>
-      </w:r>
-      <w:proofErr w:type="spellStart"/>
-      <w:r>
-        <w:t>Jellyfin</w:t>
-      </w:r>
-      <w:proofErr w:type="spellEnd"/>
-      <w:r>
-        <w:t xml:space="preserve"> and Plex) you can specify a command to be executed after a recording has completed.  This is a windows batch file that will run </w:t>
-      </w:r>
-      <w:proofErr w:type="spellStart"/>
-      <w:r>
-        <w:t>SubtitleCreator</w:t>
-      </w:r>
-      <w:proofErr w:type="spellEnd"/>
-      <w:r>
-        <w:t xml:space="preserve"> to create an SRT subtitle file for the recording automatically in Emby.</w:t>
+        <w:t>For the Emby software package (and I believe also for Jellyfin and Plex) you can specify a command to be executed after a recording has completed.  This is a windows batch file that will run SubtitleCreator to create an SRT subtitle file for the recording automatically in Emby.</w:t>
       </w:r>
     </w:p>
     <w:p>
@@ -443,52 +253,13 @@
     </w:p>
     <w:p>
       <w:r>
-        <w:t>cd\</w:t>
-      </w:r>
-      <w:proofErr w:type="spellStart"/>
-      <w:r>
-        <w:t>SubtitleCreator</w:t>
-      </w:r>
-      <w:proofErr w:type="spellEnd"/>
-    </w:p>
-    <w:p>
-      <w:proofErr w:type="spellStart"/>
-      <w:r>
-        <w:t>SubtitleCreator</w:t>
-      </w:r>
-      <w:proofErr w:type="spellEnd"/>
-      <w:r>
-        <w:t xml:space="preserve"> -</w:t>
-      </w:r>
-      <w:proofErr w:type="spellStart"/>
-      <w:r>
-        <w:t>ffmpegpath</w:t>
-      </w:r>
-      <w:proofErr w:type="spellEnd"/>
-      <w:r>
-        <w:t>="C:\ffmpeg\bin" -</w:t>
-      </w:r>
-      <w:proofErr w:type="spellStart"/>
-      <w:r>
-        <w:t>infile</w:t>
-      </w:r>
-      <w:proofErr w:type="spellEnd"/>
-      <w:r>
-        <w:t>="%drive%%folder%%filename%.</w:t>
-      </w:r>
-      <w:proofErr w:type="spellStart"/>
-      <w:r>
-        <w:t>ts</w:t>
-      </w:r>
-      <w:proofErr w:type="spellEnd"/>
-      <w:r>
-        <w:t>" -model=medium -</w:t>
-      </w:r>
-      <w:proofErr w:type="spellStart"/>
-      <w:r>
-        <w:t>nomerge</w:t>
-      </w:r>
-      <w:proofErr w:type="spellEnd"/>
+        <w:t>cd\SubtitleCreator</w:t>
+      </w:r>
+    </w:p>
+    <w:p>
+      <w:r>
+        <w:t>SubtitleCreator -ffmpegpath="C:\ffmpeg\bin" -infile="%drive%%folder%%filename%.ts" -model=medium -nomerge</w:t>
+      </w:r>
     </w:p>
     <w:p/>
     <w:p>

</xml_diff>

<commit_message>
Updated ReadMe and the documentation (again)
</commit_message>
<xml_diff>
--- a/Doc/SubtitleCreator.docx
+++ b/Doc/SubtitleCreator.docx
@@ -7,14 +7,21 @@
         <w:pStyle w:val="Title"/>
         <w:jc w:val="center"/>
       </w:pPr>
+      <w:proofErr w:type="spellStart"/>
       <w:r>
         <w:t>SubtitleCreator</w:t>
       </w:r>
+      <w:proofErr w:type="spellEnd"/>
     </w:p>
     <w:p/>
     <w:p>
-      <w:r>
-        <w:t>SubtitleCreator is a command line utility to generate subtitles for a video file and optionally put into a MKV container.</w:t>
+      <w:proofErr w:type="spellStart"/>
+      <w:r>
+        <w:t>SubtitleCreator</w:t>
+      </w:r>
+      <w:proofErr w:type="spellEnd"/>
+      <w:r>
+        <w:t xml:space="preserve"> is a command line utility to generate subtitles for a video file and optionally put into a MKV container.</w:t>
       </w:r>
     </w:p>
     <w:p>
@@ -51,7 +58,15 @@
         </w:numPr>
       </w:pPr>
       <w:r>
-        <w:t>Decompress the runtime file such that the end result is a runtime folder in the same folder as the SubtitleCreator executable</w:t>
+        <w:t xml:space="preserve">Decompress the runtime file such that the end result is a runtime folder in the same folder as the </w:t>
+      </w:r>
+      <w:proofErr w:type="spellStart"/>
+      <w:r>
+        <w:t>SubtitleCreator</w:t>
+      </w:r>
+      <w:proofErr w:type="spellEnd"/>
+      <w:r>
+        <w:t xml:space="preserve"> executable</w:t>
       </w:r>
       <w:r>
         <w:t>.</w:t>
@@ -77,29 +92,39 @@
           <w:iCs/>
           <w:u w:val="single"/>
         </w:rPr>
-        <w:t>-ffmpegpPath</w:t>
-      </w:r>
-      <w:r>
-        <w:t>=Path to the ffmpeg executable.  Just the folder, the exe is assumed to be ffmpeg.exe</w:t>
-      </w:r>
-      <w:r>
-        <w:t xml:space="preserve"> or ffmpeg</w:t>
-      </w:r>
-      <w:r>
-        <w:t>.</w:t>
-      </w:r>
-    </w:p>
-    <w:p>
+        <w:t>-</w:t>
+      </w:r>
+      <w:proofErr w:type="spellStart"/>
       <w:r>
         <w:rPr>
           <w:i/>
           <w:iCs/>
           <w:u w:val="single"/>
         </w:rPr>
-        <w:t>-inFile</w:t>
-      </w:r>
-      <w:r>
-        <w:t>=The video file the subtitles will be generated for.</w:t>
+        <w:t>ffmpegpPath</w:t>
+      </w:r>
+      <w:proofErr w:type="spellEnd"/>
+      <w:r>
+        <w:t xml:space="preserve">=Path to the </w:t>
+      </w:r>
+      <w:proofErr w:type="spellStart"/>
+      <w:r>
+        <w:t>ffmpeg</w:t>
+      </w:r>
+      <w:proofErr w:type="spellEnd"/>
+      <w:r>
+        <w:t xml:space="preserve"> executable.  Just the folder, the exe is assumed to be ffmpeg.exe</w:t>
+      </w:r>
+      <w:r>
+        <w:t xml:space="preserve"> or </w:t>
+      </w:r>
+      <w:proofErr w:type="spellStart"/>
+      <w:r>
+        <w:t>ffmpeg</w:t>
+      </w:r>
+      <w:proofErr w:type="spellEnd"/>
+      <w:r>
+        <w:t>.</w:t>
       </w:r>
     </w:p>
     <w:p>
@@ -109,8 +134,41 @@
           <w:iCs/>
           <w:u w:val="single"/>
         </w:rPr>
-        <w:t>Optional: -nomerge</w:t>
-      </w:r>
+        <w:t>-</w:t>
+      </w:r>
+      <w:proofErr w:type="spellStart"/>
+      <w:r>
+        <w:rPr>
+          <w:i/>
+          <w:iCs/>
+          <w:u w:val="single"/>
+        </w:rPr>
+        <w:t>inFile</w:t>
+      </w:r>
+      <w:proofErr w:type="spellEnd"/>
+      <w:r>
+        <w:t>=The video file the subtitles will be generated for.</w:t>
+      </w:r>
+    </w:p>
+    <w:p>
+      <w:r>
+        <w:rPr>
+          <w:i/>
+          <w:iCs/>
+          <w:u w:val="single"/>
+        </w:rPr>
+        <w:t>Optional: -</w:t>
+      </w:r>
+      <w:proofErr w:type="spellStart"/>
+      <w:r>
+        <w:rPr>
+          <w:i/>
+          <w:iCs/>
+          <w:u w:val="single"/>
+        </w:rPr>
+        <w:t>nomerge</w:t>
+      </w:r>
+      <w:proofErr w:type="spellEnd"/>
       <w:r>
         <w:t xml:space="preserve">  By default once the subtitle file is created, it is merged into a MKV container along with the video file. If this</w:t>
       </w:r>
@@ -141,8 +199,18 @@
           <w:iCs/>
           <w:u w:val="single"/>
         </w:rPr>
-        <w:t>Optional: -audioLanguage</w:t>
-      </w:r>
+        <w:t>Optional: -</w:t>
+      </w:r>
+      <w:proofErr w:type="spellStart"/>
+      <w:r>
+        <w:rPr>
+          <w:i/>
+          <w:iCs/>
+          <w:u w:val="single"/>
+        </w:rPr>
+        <w:t>audioLanguage</w:t>
+      </w:r>
+      <w:proofErr w:type="spellEnd"/>
       <w:r>
         <w:t xml:space="preserve">=&lt;language&gt;  The Whisper audio language detection feature has problems now.  So this should be specified if the audio is not in </w:t>
       </w:r>
@@ -156,8 +224,21 @@
         <w:t xml:space="preserve"> For a list of possible languages, </w:t>
       </w:r>
       <w:r>
-        <w:t>run SubtitleCreator -LanguageList</w:t>
-      </w:r>
+        <w:t xml:space="preserve">run </w:t>
+      </w:r>
+      <w:proofErr w:type="spellStart"/>
+      <w:r>
+        <w:t>SubtitleCreator</w:t>
+      </w:r>
+      <w:proofErr w:type="spellEnd"/>
+      <w:r>
+        <w:t xml:space="preserve"> -</w:t>
+      </w:r>
+      <w:proofErr w:type="spellStart"/>
+      <w:r>
+        <w:t>LanguageList</w:t>
+      </w:r>
+      <w:proofErr w:type="spellEnd"/>
     </w:p>
     <w:p>
       <w:r>
@@ -169,7 +250,23 @@
         <w:t>Optional: -language</w:t>
       </w:r>
       <w:r>
-        <w:t>=The language of the audio and therefore the subtitles. en for example is english. This is used for the naming of the subtitles file. Default is none.</w:t>
+        <w:t xml:space="preserve">=The language of the audio and therefore the subtitles. </w:t>
+      </w:r>
+      <w:proofErr w:type="spellStart"/>
+      <w:r>
+        <w:t>en</w:t>
+      </w:r>
+      <w:proofErr w:type="spellEnd"/>
+      <w:r>
+        <w:t xml:space="preserve"> for example is </w:t>
+      </w:r>
+      <w:proofErr w:type="spellStart"/>
+      <w:r>
+        <w:t>english</w:t>
+      </w:r>
+      <w:proofErr w:type="spellEnd"/>
+      <w:r>
+        <w:t>. This is used for the naming of the subtitles file. Default is none.</w:t>
       </w:r>
     </w:p>
     <w:p>
@@ -195,7 +292,15 @@
         <w:t>Optional:</w:t>
       </w:r>
       <w:r>
-        <w:t xml:space="preserve"> -noRepair  Sometimes a recording will have audio errors that stop the processing.  By default, the app will attempt to make repairs.  Use of this flag aborts the repair and the app just fails.</w:t>
+        <w:t xml:space="preserve"> -</w:t>
+      </w:r>
+      <w:proofErr w:type="spellStart"/>
+      <w:r>
+        <w:t>noRepair</w:t>
+      </w:r>
+      <w:proofErr w:type="spellEnd"/>
+      <w:r>
+        <w:t xml:space="preserve">  Sometimes a recording will have audio errors that stop the processing.  By default, the app will attempt to make repairs.  Use of this flag aborts the repair and the app just fails.</w:t>
       </w:r>
     </w:p>
     <w:p>
@@ -208,11 +313,16 @@
         <w:t>Optional:</w:t>
       </w:r>
       <w:r>
-        <w:t xml:space="preserve"> -no</w:t>
+        <w:t xml:space="preserve"> -</w:t>
+      </w:r>
+      <w:proofErr w:type="spellStart"/>
+      <w:r>
+        <w:t>no</w:t>
       </w:r>
       <w:r>
         <w:t>SDH</w:t>
       </w:r>
+      <w:proofErr w:type="spellEnd"/>
       <w:r>
         <w:t xml:space="preserve">  </w:t>
       </w:r>
@@ -228,7 +338,23 @@
     <w:p/>
     <w:p>
       <w:r>
-        <w:t>For the Emby software package (and I believe also for Jellyfin and Plex) you can specify a command to be executed after a recording has completed.  This is a windows batch file that will run SubtitleCreator to create an SRT subtitle file for the recording automatically in Emby.</w:t>
+        <w:t xml:space="preserve">For the Emby software package (and I believe also for </w:t>
+      </w:r>
+      <w:proofErr w:type="spellStart"/>
+      <w:r>
+        <w:t>Jellyfin</w:t>
+      </w:r>
+      <w:proofErr w:type="spellEnd"/>
+      <w:r>
+        <w:t xml:space="preserve"> and Plex) you can specify a command to be executed after a recording has completed.  This is a windows batch file that will run </w:t>
+      </w:r>
+      <w:proofErr w:type="spellStart"/>
+      <w:r>
+        <w:t>SubtitleCreator</w:t>
+      </w:r>
+      <w:proofErr w:type="spellEnd"/>
+      <w:r>
+        <w:t xml:space="preserve"> to create an SRT subtitle file for the recording automatically in Emby.</w:t>
       </w:r>
     </w:p>
     <w:p>
@@ -253,12 +379,80 @@
     </w:p>
     <w:p>
       <w:r>
-        <w:t>cd\SubtitleCreator</w:t>
-      </w:r>
-    </w:p>
-    <w:p>
-      <w:r>
-        <w:t>SubtitleCreator -ffmpegpath="C:\ffmpeg\bin" -infile="%drive%%folder%%filename%.ts" -model=medium -nomerge</w:t>
+        <w:t>cd\</w:t>
+      </w:r>
+      <w:proofErr w:type="spellStart"/>
+      <w:r>
+        <w:t>SubtitleCreator</w:t>
+      </w:r>
+      <w:proofErr w:type="spellEnd"/>
+    </w:p>
+    <w:p>
+      <w:proofErr w:type="spellStart"/>
+      <w:r>
+        <w:t>SubtitleCreator</w:t>
+      </w:r>
+      <w:proofErr w:type="spellEnd"/>
+      <w:r>
+        <w:t xml:space="preserve"> -</w:t>
+      </w:r>
+      <w:proofErr w:type="spellStart"/>
+      <w:r>
+        <w:t>ffmpegpath</w:t>
+      </w:r>
+      <w:proofErr w:type="spellEnd"/>
+      <w:r>
+        <w:t>="C:\ffmpeg\bin" -</w:t>
+      </w:r>
+      <w:proofErr w:type="spellStart"/>
+      <w:r>
+        <w:t>infile</w:t>
+      </w:r>
+      <w:proofErr w:type="spellEnd"/>
+      <w:r>
+        <w:t>="%drive%%folder%%filename%.</w:t>
+      </w:r>
+      <w:proofErr w:type="spellStart"/>
+      <w:r>
+        <w:t>ts</w:t>
+      </w:r>
+      <w:proofErr w:type="spellEnd"/>
+      <w:r>
+        <w:t>" -model=medium -</w:t>
+      </w:r>
+      <w:proofErr w:type="spellStart"/>
+      <w:r>
+        <w:t>nomerge</w:t>
+      </w:r>
+      <w:proofErr w:type="spellEnd"/>
+    </w:p>
+    <w:p>
+      <w:r>
+        <w:t xml:space="preserve">For a list of possible </w:t>
+      </w:r>
+      <w:proofErr w:type="spellStart"/>
+      <w:r>
+        <w:t>audioLanguages</w:t>
+      </w:r>
+      <w:proofErr w:type="spellEnd"/>
+      <w:r>
+        <w:t xml:space="preserve">, run </w:t>
+      </w:r>
+      <w:proofErr w:type="spellStart"/>
+      <w:r>
+        <w:t>SubtitleCreator</w:t>
+      </w:r>
+      <w:proofErr w:type="spellEnd"/>
+      <w:r>
+        <w:t xml:space="preserve"> -</w:t>
+      </w:r>
+      <w:proofErr w:type="spellStart"/>
+      <w:r>
+        <w:t>LanguageList</w:t>
+      </w:r>
+      <w:proofErr w:type="spellEnd"/>
+      <w:r>
+        <w:t>.</w:t>
       </w:r>
     </w:p>
     <w:p/>
@@ -1016,7 +1210,6 @@
   <w:style w:type="character" w:default="1" w:styleId="DefaultParagraphFont">
     <w:name w:val="Default Paragraph Font"/>
     <w:uiPriority w:val="1"/>
-    <w:semiHidden/>
     <w:unhideWhenUsed/>
   </w:style>
   <w:style w:type="table" w:default="1" w:styleId="TableNormal">

</xml_diff>

<commit_message>
Added option to auto detect the audio language.
</commit_message>
<xml_diff>
--- a/Doc/SubtitleCreator.docx
+++ b/Doc/SubtitleCreator.docx
@@ -1,27 +1,20 @@
 
 <file path=word/document.xml><?xml version="1.0" encoding="utf-8"?>
-<w:document xmlns:wpc="http://schemas.microsoft.com/office/word/2010/wordprocessingCanvas" xmlns:cx="http://schemas.microsoft.com/office/drawing/2014/chartex" xmlns:cx1="http://schemas.microsoft.com/office/drawing/2015/9/8/chartex" xmlns:cx2="http://schemas.microsoft.com/office/drawing/2015/10/21/chartex" xmlns:cx3="http://schemas.microsoft.com/office/drawing/2016/5/9/chartex" xmlns:cx4="http://schemas.microsoft.com/office/drawing/2016/5/10/chartex" xmlns:cx5="http://schemas.microsoft.com/office/drawing/2016/5/11/chartex" xmlns:cx6="http://schemas.microsoft.com/office/drawing/2016/5/12/chartex" xmlns:cx7="http://schemas.microsoft.com/office/drawing/2016/5/13/chartex" xmlns:cx8="http://schemas.microsoft.com/office/drawing/2016/5/14/chartex" xmlns:mc="http://schemas.openxmlformats.org/markup-compatibility/2006" xmlns:aink="http://schemas.microsoft.com/office/drawing/2016/ink" xmlns:am3d="http://schemas.microsoft.com/office/drawing/2017/model3d" xmlns:o="urn:schemas-microsoft-com:office:office" xmlns:oel="http://schemas.microsoft.com/office/2019/extlst" xmlns:r="http://schemas.openxmlformats.org/officeDocument/2006/relationships" xmlns:m="http://schemas.openxmlformats.org/officeDocument/2006/math" xmlns:v="urn:schemas-microsoft-com:vml" xmlns:wp14="http://schemas.microsoft.com/office/word/2010/wordprocessingDrawing" xmlns:wp="http://schemas.openxmlformats.org/drawingml/2006/wordprocessingDrawing" xmlns:w10="urn:schemas-microsoft-com:office:word" xmlns:w="http://schemas.openxmlformats.org/wordprocessingml/2006/main" xmlns:w14="http://schemas.microsoft.com/office/word/2010/wordml" xmlns:w15="http://schemas.microsoft.com/office/word/2012/wordml" xmlns:w16cex="http://schemas.microsoft.com/office/word/2018/wordml/cex" xmlns:w16cid="http://schemas.microsoft.com/office/word/2016/wordml/cid" xmlns:w16="http://schemas.microsoft.com/office/word/2018/wordml" xmlns:w16du="http://schemas.microsoft.com/office/word/2023/wordml/word16du" xmlns:w16sdtdh="http://schemas.microsoft.com/office/word/2020/wordml/sdtdatahash" xmlns:w16se="http://schemas.microsoft.com/office/word/2015/wordml/symex" xmlns:wpg="http://schemas.microsoft.com/office/word/2010/wordprocessingGroup" xmlns:wpi="http://schemas.microsoft.com/office/word/2010/wordprocessingInk" xmlns:wne="http://schemas.microsoft.com/office/word/2006/wordml" xmlns:wps="http://schemas.microsoft.com/office/word/2010/wordprocessingShape" mc:Ignorable="w14 w15 w16se w16cid w16 w16cex w16sdtdh w16du wp14">
+<w:document xmlns:wpc="http://schemas.microsoft.com/office/word/2010/wordprocessingCanvas" xmlns:cx="http://schemas.microsoft.com/office/drawing/2014/chartex" xmlns:cx1="http://schemas.microsoft.com/office/drawing/2015/9/8/chartex" xmlns:cx2="http://schemas.microsoft.com/office/drawing/2015/10/21/chartex" xmlns:cx3="http://schemas.microsoft.com/office/drawing/2016/5/9/chartex" xmlns:cx4="http://schemas.microsoft.com/office/drawing/2016/5/10/chartex" xmlns:cx5="http://schemas.microsoft.com/office/drawing/2016/5/11/chartex" xmlns:cx6="http://schemas.microsoft.com/office/drawing/2016/5/12/chartex" xmlns:cx7="http://schemas.microsoft.com/office/drawing/2016/5/13/chartex" xmlns:cx8="http://schemas.microsoft.com/office/drawing/2016/5/14/chartex" xmlns:mc="http://schemas.openxmlformats.org/markup-compatibility/2006" xmlns:aink="http://schemas.microsoft.com/office/drawing/2016/ink" xmlns:am3d="http://schemas.microsoft.com/office/drawing/2017/model3d" xmlns:o="urn:schemas-microsoft-com:office:office" xmlns:oel="http://schemas.microsoft.com/office/2019/extlst" xmlns:r="http://schemas.openxmlformats.org/officeDocument/2006/relationships" xmlns:m="http://schemas.openxmlformats.org/officeDocument/2006/math" xmlns:v="urn:schemas-microsoft-com:vml" xmlns:wp14="http://schemas.microsoft.com/office/word/2010/wordprocessingDrawing" xmlns:wp="http://schemas.openxmlformats.org/drawingml/2006/wordprocessingDrawing" xmlns:w10="urn:schemas-microsoft-com:office:word" xmlns:w="http://schemas.openxmlformats.org/wordprocessingml/2006/main" xmlns:w14="http://schemas.microsoft.com/office/word/2010/wordml" xmlns:w15="http://schemas.microsoft.com/office/word/2012/wordml" xmlns:w16cex="http://schemas.microsoft.com/office/word/2018/wordml/cex" xmlns:w16cid="http://schemas.microsoft.com/office/word/2016/wordml/cid" xmlns:w16="http://schemas.microsoft.com/office/word/2018/wordml" xmlns:w16du="http://schemas.microsoft.com/office/word/2023/wordml/word16du" xmlns:w16sdtdh="http://schemas.microsoft.com/office/word/2020/wordml/sdtdatahash" xmlns:w16sdtfl="http://schemas.microsoft.com/office/word/2024/wordml/sdtformatlock" xmlns:w16se="http://schemas.microsoft.com/office/word/2015/wordml/symex" xmlns:wpg="http://schemas.microsoft.com/office/word/2010/wordprocessingGroup" xmlns:wpi="http://schemas.microsoft.com/office/word/2010/wordprocessingInk" xmlns:wne="http://schemas.microsoft.com/office/word/2006/wordml" xmlns:wps="http://schemas.microsoft.com/office/word/2010/wordprocessingShape" mc:Ignorable="w14 w15 w16se w16cid w16 w16cex w16sdtdh w16sdtfl w16du wp14">
   <w:body>
     <w:p>
       <w:pPr>
         <w:pStyle w:val="Title"/>
         <w:jc w:val="center"/>
       </w:pPr>
-      <w:proofErr w:type="spellStart"/>
       <w:r>
         <w:t>SubtitleCreator</w:t>
       </w:r>
-      <w:proofErr w:type="spellEnd"/>
     </w:p>
     <w:p/>
     <w:p>
-      <w:proofErr w:type="spellStart"/>
-      <w:r>
-        <w:t>SubtitleCreator</w:t>
-      </w:r>
-      <w:proofErr w:type="spellEnd"/>
-      <w:r>
-        <w:t xml:space="preserve"> is a command line utility to generate subtitles for a video file and optionally put into a MKV container.</w:t>
+      <w:r>
+        <w:t>SubtitleCreator is a command line utility to generate subtitles for a video file and optionally put into a MKV container.</w:t>
       </w:r>
     </w:p>
     <w:p>
@@ -58,15 +51,15 @@
         </w:numPr>
       </w:pPr>
       <w:r>
-        <w:t xml:space="preserve">Decompress the runtime file such that the end result is a runtime folder in the same folder as the </w:t>
-      </w:r>
-      <w:proofErr w:type="spellStart"/>
-      <w:r>
-        <w:t>SubtitleCreator</w:t>
-      </w:r>
-      <w:proofErr w:type="spellEnd"/>
-      <w:r>
-        <w:t xml:space="preserve"> executable</w:t>
+        <w:t xml:space="preserve">Decompress the runtime file such that </w:t>
+      </w:r>
+      <w:proofErr w:type="gramStart"/>
+      <w:r>
+        <w:t>the end result</w:t>
+      </w:r>
+      <w:proofErr w:type="gramEnd"/>
+      <w:r>
+        <w:t xml:space="preserve"> is a runtime folder in the same folder as the SubtitleCreator executable</w:t>
       </w:r>
       <w:r>
         <w:t>.</w:t>
@@ -92,60 +85,27 @@
           <w:iCs/>
           <w:u w:val="single"/>
         </w:rPr>
-        <w:t>-</w:t>
-      </w:r>
-      <w:proofErr w:type="spellStart"/>
+        <w:t>-ffmpegpPath</w:t>
+      </w:r>
+      <w:r>
+        <w:t>=Path to the ffmpeg executable.  Just the folder, the exe is assumed to be ffmpeg.exe</w:t>
+      </w:r>
+      <w:r>
+        <w:t xml:space="preserve"> or ffmpeg</w:t>
+      </w:r>
+      <w:r>
+        <w:t>.</w:t>
+      </w:r>
+    </w:p>
+    <w:p>
       <w:r>
         <w:rPr>
           <w:i/>
           <w:iCs/>
           <w:u w:val="single"/>
         </w:rPr>
-        <w:t>ffmpegpPath</w:t>
-      </w:r>
-      <w:proofErr w:type="spellEnd"/>
-      <w:r>
-        <w:t xml:space="preserve">=Path to the </w:t>
-      </w:r>
-      <w:proofErr w:type="spellStart"/>
-      <w:r>
-        <w:t>ffmpeg</w:t>
-      </w:r>
-      <w:proofErr w:type="spellEnd"/>
-      <w:r>
-        <w:t xml:space="preserve"> executable.  Just the folder, the exe is assumed to be ffmpeg.exe</w:t>
-      </w:r>
-      <w:r>
-        <w:t xml:space="preserve"> or </w:t>
-      </w:r>
-      <w:proofErr w:type="spellStart"/>
-      <w:r>
-        <w:t>ffmpeg</w:t>
-      </w:r>
-      <w:proofErr w:type="spellEnd"/>
-      <w:r>
-        <w:t>.</w:t>
-      </w:r>
-    </w:p>
-    <w:p>
-      <w:r>
-        <w:rPr>
-          <w:i/>
-          <w:iCs/>
-          <w:u w:val="single"/>
-        </w:rPr>
-        <w:t>-</w:t>
-      </w:r>
-      <w:proofErr w:type="spellStart"/>
-      <w:r>
-        <w:rPr>
-          <w:i/>
-          <w:iCs/>
-          <w:u w:val="single"/>
-        </w:rPr>
-        <w:t>inFile</w:t>
-      </w:r>
-      <w:proofErr w:type="spellEnd"/>
+        <w:t>-inFile</w:t>
+      </w:r>
       <w:r>
         <w:t>=The video file the subtitles will be generated for.</w:t>
       </w:r>
@@ -159,7 +119,7 @@
         </w:rPr>
         <w:t>Optional: -</w:t>
       </w:r>
-      <w:proofErr w:type="spellStart"/>
+      <w:proofErr w:type="gramStart"/>
       <w:r>
         <w:rPr>
           <w:i/>
@@ -168,28 +128,26 @@
         </w:rPr>
         <w:t>nomerge</w:t>
       </w:r>
-      <w:proofErr w:type="spellEnd"/>
-      <w:r>
-        <w:t xml:space="preserve">  By default once the subtitle file is created, it is merged into a MKV container along with the video file. If this</w:t>
+      <w:r>
+        <w:t xml:space="preserve">  By</w:t>
+      </w:r>
+      <w:proofErr w:type="gramEnd"/>
+      <w:r>
+        <w:t xml:space="preserve"> default once the subtitle file is created, it is merged into a MKV container along with the video file. If this</w:t>
       </w:r>
       <w:r>
         <w:t xml:space="preserve"> parameter</w:t>
       </w:r>
       <w:r>
-        <w:t xml:space="preserve"> is used, the MKV container will not be created and the subtitle file will not be deleted.</w:t>
-      </w:r>
-    </w:p>
-    <w:p>
-      <w:r>
-        <w:rPr>
-          <w:i/>
-          <w:iCs/>
-          <w:u w:val="single"/>
-        </w:rPr>
-        <w:t>Optional: -translate</w:t>
-      </w:r>
-      <w:r>
-        <w:t xml:space="preserve">  If this is used, subtitles will be translated to English.  Do not use if the audio is already in English.</w:t>
+        <w:t xml:space="preserve"> is used, the MKV container will not be </w:t>
+      </w:r>
+      <w:proofErr w:type="gramStart"/>
+      <w:r>
+        <w:t>created</w:t>
+      </w:r>
+      <w:proofErr w:type="gramEnd"/>
+      <w:r>
+        <w:t xml:space="preserve"> and the subtitle file will not be deleted.</w:t>
       </w:r>
     </w:p>
     <w:p>
@@ -201,44 +159,58 @@
         </w:rPr>
         <w:t>Optional: -</w:t>
       </w:r>
-      <w:proofErr w:type="spellStart"/>
+      <w:proofErr w:type="gramStart"/>
       <w:r>
         <w:rPr>
           <w:i/>
           <w:iCs/>
           <w:u w:val="single"/>
         </w:rPr>
-        <w:t>audioLanguage</w:t>
-      </w:r>
-      <w:proofErr w:type="spellEnd"/>
-      <w:r>
-        <w:t xml:space="preserve">=&lt;language&gt;  The Whisper audio language detection feature has problems now.  So this should be specified if the audio is not in </w:t>
-      </w:r>
-      <w:r>
-        <w:t>English</w:t>
-      </w:r>
-      <w:r>
-        <w:t>. English is the default.</w:t>
-      </w:r>
-      <w:r>
-        <w:t xml:space="preserve"> For a list of possible languages, </w:t>
-      </w:r>
-      <w:r>
-        <w:t xml:space="preserve">run </w:t>
-      </w:r>
-      <w:proofErr w:type="spellStart"/>
-      <w:r>
-        <w:t>SubtitleCreator</w:t>
-      </w:r>
-      <w:proofErr w:type="spellEnd"/>
-      <w:r>
-        <w:t xml:space="preserve"> -</w:t>
-      </w:r>
-      <w:proofErr w:type="spellStart"/>
-      <w:r>
-        <w:t>LanguageList</w:t>
-      </w:r>
-      <w:proofErr w:type="spellEnd"/>
+        <w:t>translate</w:t>
+      </w:r>
+      <w:r>
+        <w:t xml:space="preserve">  If</w:t>
+      </w:r>
+      <w:proofErr w:type="gramEnd"/>
+      <w:r>
+        <w:t xml:space="preserve"> this is used, subtitles will be translated to English.  Do not use if the audio is already in English.</w:t>
+      </w:r>
+    </w:p>
+    <w:p>
+      <w:r>
+        <w:t>Optiona</w:t>
+      </w:r>
+      <w:r>
+        <w:t>l</w:t>
+      </w:r>
+      <w:r>
+        <w:t>: -detectAudioLanguage Automatically detect the language of the audio. Set the audioLanguage parameter if this is false. Default false.</w:t>
+      </w:r>
+    </w:p>
+    <w:p>
+      <w:r>
+        <w:rPr>
+          <w:i/>
+          <w:iCs/>
+          <w:u w:val="single"/>
+        </w:rPr>
+        <w:t>Optional: -audioLanguage</w:t>
+      </w:r>
+      <w:r>
+        <w:t>=&lt;language</w:t>
+      </w:r>
+      <w:r>
+        <w:t>Set this if detectAudioLanguage is false and the audio is not in english. English is the default.</w:t>
+      </w:r>
+      <w:r>
+        <w:br/>
+      </w:r>
+      <w:r>
+        <w:t xml:space="preserve">For a list of possible languages, </w:t>
+      </w:r>
+      <w:r>
+        <w:t>run SubtitleCreator -LanguageList</w:t>
+      </w:r>
     </w:p>
     <w:p>
       <w:r>
@@ -250,23 +222,15 @@
         <w:t>Optional: -language</w:t>
       </w:r>
       <w:r>
-        <w:t xml:space="preserve">=The language of the audio and therefore the subtitles. </w:t>
-      </w:r>
-      <w:proofErr w:type="spellStart"/>
-      <w:r>
-        <w:t>en</w:t>
-      </w:r>
-      <w:proofErr w:type="spellEnd"/>
-      <w:r>
-        <w:t xml:space="preserve"> for example is </w:t>
-      </w:r>
-      <w:proofErr w:type="spellStart"/>
-      <w:r>
-        <w:t>english</w:t>
-      </w:r>
-      <w:proofErr w:type="spellEnd"/>
-      <w:r>
-        <w:t>. This is used for the naming of the subtitles file. Default is none.</w:t>
+        <w:t xml:space="preserve">=The language of the audio and therefore the subtitles. en for example is english. This is used for the naming of the subtitles file. Default is </w:t>
+      </w:r>
+      <w:proofErr w:type="gramStart"/>
+      <w:r>
+        <w:t>none</w:t>
+      </w:r>
+      <w:proofErr w:type="gramEnd"/>
+      <w:r>
+        <w:t>.</w:t>
       </w:r>
     </w:p>
     <w:p>
@@ -279,7 +243,23 @@
         <w:t>Optional: -Model</w:t>
       </w:r>
       <w:r>
-        <w:t xml:space="preserve">=&lt;Language Model&gt;  Options are Small/Medium/Large.  Bigger is better quality, but </w:t>
+        <w:t>=&lt;Language Model</w:t>
+      </w:r>
+      <w:proofErr w:type="gramStart"/>
+      <w:r>
+        <w:t>&gt;  Options</w:t>
+      </w:r>
+      <w:proofErr w:type="gramEnd"/>
+      <w:r>
+        <w:t xml:space="preserve"> are Small/Medium/Large.  Bigger is better </w:t>
+      </w:r>
+      <w:proofErr w:type="gramStart"/>
+      <w:r>
+        <w:t>quality, but</w:t>
+      </w:r>
+      <w:proofErr w:type="gramEnd"/>
+      <w:r>
+        <w:t xml:space="preserve"> </w:t>
       </w:r>
       <w:r>
         <w:t xml:space="preserve">can </w:t>
@@ -325,13 +305,13 @@
       <w:r>
         <w:t xml:space="preserve"> -</w:t>
       </w:r>
-      <w:proofErr w:type="spellStart"/>
-      <w:r>
-        <w:t>noRepair</w:t>
-      </w:r>
-      <w:proofErr w:type="spellEnd"/>
-      <w:r>
-        <w:t xml:space="preserve">  Sometimes a recording will have audio errors that stop the processing.  By default, the app will attempt to make repairs.  Use of this flag aborts the repair and the app just fails.</w:t>
+      <w:proofErr w:type="gramStart"/>
+      <w:r>
+        <w:t>noRepair  Sometimes</w:t>
+      </w:r>
+      <w:proofErr w:type="gramEnd"/>
+      <w:r>
+        <w:t xml:space="preserve"> a recording will have audio errors that stop the processing.  By default, the app will attempt to make repairs.  Use of this flag aborts the repair and the app just fails.</w:t>
       </w:r>
     </w:p>
     <w:p>
@@ -346,19 +326,22 @@
       <w:r>
         <w:t xml:space="preserve"> -</w:t>
       </w:r>
-      <w:proofErr w:type="spellStart"/>
+      <w:proofErr w:type="gramStart"/>
       <w:r>
         <w:t>no</w:t>
       </w:r>
       <w:r>
         <w:t>SDH</w:t>
       </w:r>
-      <w:proofErr w:type="spellEnd"/>
       <w:r>
         <w:t xml:space="preserve">  </w:t>
       </w:r>
       <w:r>
-        <w:t>Do not generate descriptive lines such as [grunting].  By default, the descriptive (SDH) subtitles will be included.</w:t>
+        <w:t>Do</w:t>
+      </w:r>
+      <w:proofErr w:type="gramEnd"/>
+      <w:r>
+        <w:t xml:space="preserve"> not generate descriptive lines such as [grunting].  By default, the descriptive (SDH) subtitles will be included.</w:t>
       </w:r>
     </w:p>
     <w:p>
@@ -376,40 +359,27 @@
       <w:r>
         <w:t>-</w:t>
       </w:r>
-      <w:proofErr w:type="spellStart"/>
-      <w:r>
-        <w:t>forceModelUpdate</w:t>
-      </w:r>
-      <w:proofErr w:type="spellEnd"/>
-      <w:r>
-        <w:t xml:space="preserve">  Force the update of the Whisper model. If set, the model will be downloaded even if it already exists. Default: false.</w:t>
-      </w:r>
-    </w:p>
-    <w:p>
-      <w:r>
-        <w:br w:type="page"/>
-      </w:r>
-    </w:p>
-    <w:p/>
-    <w:p>
-      <w:r>
-        <w:t xml:space="preserve">For the Emby software package (and I believe also for </w:t>
-      </w:r>
-      <w:proofErr w:type="spellStart"/>
-      <w:r>
-        <w:t>Jellyfin</w:t>
-      </w:r>
-      <w:proofErr w:type="spellEnd"/>
-      <w:r>
-        <w:t xml:space="preserve"> and Plex) you can specify a command to be executed after a recording has completed.  This is a windows batch file that will run </w:t>
-      </w:r>
-      <w:proofErr w:type="spellStart"/>
-      <w:r>
-        <w:t>SubtitleCreator</w:t>
-      </w:r>
-      <w:proofErr w:type="spellEnd"/>
-      <w:r>
-        <w:t xml:space="preserve"> to create an SRT subtitle file for the recording automatically in Emby.</w:t>
+      <w:proofErr w:type="gramStart"/>
+      <w:r>
+        <w:t>forceModelUpdate  Force</w:t>
+      </w:r>
+      <w:proofErr w:type="gramEnd"/>
+      <w:r>
+        <w:t xml:space="preserve"> the update of the Whisper model. If set, the model will be downloaded even if it already exists. Default: false.</w:t>
+      </w:r>
+    </w:p>
+    <w:p>
+      <w:r>
+        <w:lastRenderedPageBreak/>
+        <w:t xml:space="preserve">For the Emby software package (and I believe also for Jellyfin and Plex) you can specify a command to be executed after a recording has </w:t>
+      </w:r>
+      <w:proofErr w:type="gramStart"/>
+      <w:r>
+        <w:t>completed</w:t>
+      </w:r>
+      <w:proofErr w:type="gramEnd"/>
+      <w:r>
+        <w:t>.  This is a windows batch file that will run SubtitleCreator to create an SRT subtitle file for the recording automatically in Emby.</w:t>
       </w:r>
     </w:p>
     <w:p>
@@ -434,101 +404,49 @@
     </w:p>
     <w:p>
       <w:r>
-        <w:t>cd\</w:t>
-      </w:r>
-      <w:proofErr w:type="spellStart"/>
-      <w:r>
-        <w:t>SubtitleCreator</w:t>
-      </w:r>
-      <w:proofErr w:type="spellEnd"/>
-    </w:p>
-    <w:p>
-      <w:proofErr w:type="spellStart"/>
-      <w:r>
-        <w:t>SubtitleCreator</w:t>
-      </w:r>
-      <w:proofErr w:type="spellEnd"/>
-      <w:r>
-        <w:t xml:space="preserve"> -</w:t>
-      </w:r>
-      <w:proofErr w:type="spellStart"/>
-      <w:r>
-        <w:t>ffmpegpath</w:t>
-      </w:r>
-      <w:proofErr w:type="spellEnd"/>
-      <w:r>
-        <w:t>="C:\ffmpeg\bin" -</w:t>
-      </w:r>
-      <w:proofErr w:type="spellStart"/>
-      <w:r>
-        <w:t>infile</w:t>
-      </w:r>
-      <w:proofErr w:type="spellEnd"/>
-      <w:r>
-        <w:t>="%drive%%folder%%filename%.</w:t>
-      </w:r>
-      <w:proofErr w:type="spellStart"/>
-      <w:r>
-        <w:t>ts</w:t>
-      </w:r>
-      <w:proofErr w:type="spellEnd"/>
-      <w:r>
-        <w:t>" -model=medium -</w:t>
-      </w:r>
-      <w:proofErr w:type="spellStart"/>
-      <w:r>
-        <w:t>nomerge</w:t>
-      </w:r>
-      <w:proofErr w:type="spellEnd"/>
-    </w:p>
-    <w:p>
-      <w:r>
-        <w:t xml:space="preserve">For a list of possible </w:t>
-      </w:r>
-      <w:proofErr w:type="spellStart"/>
-      <w:r>
-        <w:t>audioLanguages</w:t>
-      </w:r>
-      <w:proofErr w:type="spellEnd"/>
-      <w:r>
-        <w:t xml:space="preserve">, run </w:t>
-      </w:r>
-      <w:proofErr w:type="spellStart"/>
-      <w:r>
-        <w:t>SubtitleCreator</w:t>
-      </w:r>
-      <w:proofErr w:type="spellEnd"/>
-      <w:r>
-        <w:t xml:space="preserve"> -</w:t>
-      </w:r>
-      <w:proofErr w:type="spellStart"/>
-      <w:r>
-        <w:t>LanguageList</w:t>
-      </w:r>
-      <w:proofErr w:type="spellEnd"/>
-      <w:r>
-        <w:t>.</w:t>
-      </w:r>
-    </w:p>
-    <w:p>
-      <w:proofErr w:type="spellStart"/>
-      <w:r>
-        <w:t>SubtitleCreator</w:t>
-      </w:r>
-      <w:proofErr w:type="spellEnd"/>
-      <w:r>
-        <w:t xml:space="preserve"> </w:t>
-      </w:r>
-      <w:r>
-        <w:t xml:space="preserve">is </w:t>
-      </w:r>
-      <w:proofErr w:type="spellStart"/>
-      <w:r>
-        <w:t>CharityWare</w:t>
-      </w:r>
-      <w:proofErr w:type="spellEnd"/>
-      <w:r>
-        <w:t>. If you like this program and find it of value, please consider making a donation to a local charity that benefits children such as Special Olympics.</w:t>
+        <w:t>cd\SubtitleCreator</w:t>
+      </w:r>
+    </w:p>
+    <w:p>
+      <w:r>
+        <w:t>SubtitleCreator -ffmpegpath="C:\ffmpeg\bin" -infile="%</w:t>
+      </w:r>
+      <w:proofErr w:type="gramStart"/>
+      <w:r>
+        <w:t>drive%%</w:t>
+      </w:r>
+      <w:proofErr w:type="gramEnd"/>
+      <w:r>
+        <w:t>folder%%filename%.ts" -model=medium -nomerge</w:t>
+      </w:r>
+    </w:p>
+    <w:p>
+      <w:r>
+        <w:t>For a list of possible audioLanguages, run SubtitleCreator -LanguageList.</w:t>
+      </w:r>
+    </w:p>
+    <w:p>
+      <w:r>
+        <w:t xml:space="preserve">SubtitleCreator </w:t>
+      </w:r>
+      <w:r>
+        <w:t xml:space="preserve">is CharityWare. If you like this program and find it of value, please consider </w:t>
+      </w:r>
+      <w:proofErr w:type="gramStart"/>
+      <w:r>
+        <w:t>making a donation</w:t>
+      </w:r>
+      <w:proofErr w:type="gramEnd"/>
+      <w:r>
+        <w:t xml:space="preserve"> to a local charity that benefits children such as </w:t>
+      </w:r>
+      <w:proofErr w:type="gramStart"/>
+      <w:r>
+        <w:t>Special</w:t>
+      </w:r>
+      <w:proofErr w:type="gramEnd"/>
+      <w:r>
+        <w:t xml:space="preserve"> Olympics.</w:t>
       </w:r>
     </w:p>
     <w:p/>
@@ -543,7 +461,7 @@
 </file>
 
 <file path=word/numbering.xml><?xml version="1.0" encoding="utf-8"?>
-<w:numbering xmlns:wpc="http://schemas.microsoft.com/office/word/2010/wordprocessingCanvas" xmlns:cx="http://schemas.microsoft.com/office/drawing/2014/chartex" xmlns:cx1="http://schemas.microsoft.com/office/drawing/2015/9/8/chartex" xmlns:cx2="http://schemas.microsoft.com/office/drawing/2015/10/21/chartex" xmlns:cx3="http://schemas.microsoft.com/office/drawing/2016/5/9/chartex" xmlns:cx4="http://schemas.microsoft.com/office/drawing/2016/5/10/chartex" xmlns:cx5="http://schemas.microsoft.com/office/drawing/2016/5/11/chartex" xmlns:cx6="http://schemas.microsoft.com/office/drawing/2016/5/12/chartex" xmlns:cx7="http://schemas.microsoft.com/office/drawing/2016/5/13/chartex" xmlns:cx8="http://schemas.microsoft.com/office/drawing/2016/5/14/chartex" xmlns:mc="http://schemas.openxmlformats.org/markup-compatibility/2006" xmlns:aink="http://schemas.microsoft.com/office/drawing/2016/ink" xmlns:am3d="http://schemas.microsoft.com/office/drawing/2017/model3d" xmlns:o="urn:schemas-microsoft-com:office:office" xmlns:oel="http://schemas.microsoft.com/office/2019/extlst" xmlns:r="http://schemas.openxmlformats.org/officeDocument/2006/relationships" xmlns:m="http://schemas.openxmlformats.org/officeDocument/2006/math" xmlns:v="urn:schemas-microsoft-com:vml" xmlns:wp14="http://schemas.microsoft.com/office/word/2010/wordprocessingDrawing" xmlns:wp="http://schemas.openxmlformats.org/drawingml/2006/wordprocessingDrawing" xmlns:w10="urn:schemas-microsoft-com:office:word" xmlns:w="http://schemas.openxmlformats.org/wordprocessingml/2006/main" xmlns:w14="http://schemas.microsoft.com/office/word/2010/wordml" xmlns:w15="http://schemas.microsoft.com/office/word/2012/wordml" xmlns:w16cex="http://schemas.microsoft.com/office/word/2018/wordml/cex" xmlns:w16cid="http://schemas.microsoft.com/office/word/2016/wordml/cid" xmlns:w16="http://schemas.microsoft.com/office/word/2018/wordml" xmlns:w16du="http://schemas.microsoft.com/office/word/2023/wordml/word16du" xmlns:w16sdtdh="http://schemas.microsoft.com/office/word/2020/wordml/sdtdatahash" xmlns:w16se="http://schemas.microsoft.com/office/word/2015/wordml/symex" xmlns:wpg="http://schemas.microsoft.com/office/word/2010/wordprocessingGroup" xmlns:wpi="http://schemas.microsoft.com/office/word/2010/wordprocessingInk" xmlns:wne="http://schemas.microsoft.com/office/word/2006/wordml" xmlns:wps="http://schemas.microsoft.com/office/word/2010/wordprocessingShape" mc:Ignorable="w14 w15 w16se w16cid w16 w16cex w16sdtdh w16du wp14">
+<w:numbering xmlns:wpc="http://schemas.microsoft.com/office/word/2010/wordprocessingCanvas" xmlns:cx="http://schemas.microsoft.com/office/drawing/2014/chartex" xmlns:cx1="http://schemas.microsoft.com/office/drawing/2015/9/8/chartex" xmlns:cx2="http://schemas.microsoft.com/office/drawing/2015/10/21/chartex" xmlns:cx3="http://schemas.microsoft.com/office/drawing/2016/5/9/chartex" xmlns:cx4="http://schemas.microsoft.com/office/drawing/2016/5/10/chartex" xmlns:cx5="http://schemas.microsoft.com/office/drawing/2016/5/11/chartex" xmlns:cx6="http://schemas.microsoft.com/office/drawing/2016/5/12/chartex" xmlns:cx7="http://schemas.microsoft.com/office/drawing/2016/5/13/chartex" xmlns:cx8="http://schemas.microsoft.com/office/drawing/2016/5/14/chartex" xmlns:mc="http://schemas.openxmlformats.org/markup-compatibility/2006" xmlns:aink="http://schemas.microsoft.com/office/drawing/2016/ink" xmlns:am3d="http://schemas.microsoft.com/office/drawing/2017/model3d" xmlns:o="urn:schemas-microsoft-com:office:office" xmlns:oel="http://schemas.microsoft.com/office/2019/extlst" xmlns:r="http://schemas.openxmlformats.org/officeDocument/2006/relationships" xmlns:m="http://schemas.openxmlformats.org/officeDocument/2006/math" xmlns:v="urn:schemas-microsoft-com:vml" xmlns:wp14="http://schemas.microsoft.com/office/word/2010/wordprocessingDrawing" xmlns:wp="http://schemas.openxmlformats.org/drawingml/2006/wordprocessingDrawing" xmlns:w10="urn:schemas-microsoft-com:office:word" xmlns:w="http://schemas.openxmlformats.org/wordprocessingml/2006/main" xmlns:w14="http://schemas.microsoft.com/office/word/2010/wordml" xmlns:w15="http://schemas.microsoft.com/office/word/2012/wordml" xmlns:w16cex="http://schemas.microsoft.com/office/word/2018/wordml/cex" xmlns:w16cid="http://schemas.microsoft.com/office/word/2016/wordml/cid" xmlns:w16="http://schemas.microsoft.com/office/word/2018/wordml" xmlns:w16du="http://schemas.microsoft.com/office/word/2023/wordml/word16du" xmlns:w16sdtdh="http://schemas.microsoft.com/office/word/2020/wordml/sdtdatahash" xmlns:w16sdtfl="http://schemas.microsoft.com/office/word/2024/wordml/sdtformatlock" xmlns:w16se="http://schemas.microsoft.com/office/word/2015/wordml/symex" xmlns:wpg="http://schemas.microsoft.com/office/word/2010/wordprocessingGroup" xmlns:wpi="http://schemas.microsoft.com/office/word/2010/wordprocessingInk" xmlns:wne="http://schemas.microsoft.com/office/word/2006/wordml" xmlns:wps="http://schemas.microsoft.com/office/word/2010/wordprocessingShape" mc:Ignorable="w14 w15 w16se w16cid w16 w16cex w16sdtdh w16sdtfl w16du wp14">
   <w:abstractNum w:abstractNumId="0" w15:restartNumberingAfterBreak="0">
     <w:nsid w:val="26DD142A"/>
     <w:multiLevelType w:val="hybridMultilevel"/>
@@ -664,7 +582,7 @@
 </file>
 
 <file path=word/styles.xml><?xml version="1.0" encoding="utf-8"?>
-<w:styles xmlns:mc="http://schemas.openxmlformats.org/markup-compatibility/2006" xmlns:r="http://schemas.openxmlformats.org/officeDocument/2006/relationships" xmlns:w="http://schemas.openxmlformats.org/wordprocessingml/2006/main" xmlns:w14="http://schemas.microsoft.com/office/word/2010/wordml" xmlns:w15="http://schemas.microsoft.com/office/word/2012/wordml" xmlns:w16cex="http://schemas.microsoft.com/office/word/2018/wordml/cex" xmlns:w16cid="http://schemas.microsoft.com/office/word/2016/wordml/cid" xmlns:w16="http://schemas.microsoft.com/office/word/2018/wordml" xmlns:w16du="http://schemas.microsoft.com/office/word/2023/wordml/word16du" xmlns:w16sdtdh="http://schemas.microsoft.com/office/word/2020/wordml/sdtdatahash" xmlns:w16se="http://schemas.microsoft.com/office/word/2015/wordml/symex" mc:Ignorable="w14 w15 w16se w16cid w16 w16cex w16sdtdh w16du">
+<w:styles xmlns:mc="http://schemas.openxmlformats.org/markup-compatibility/2006" xmlns:r="http://schemas.openxmlformats.org/officeDocument/2006/relationships" xmlns:w="http://schemas.openxmlformats.org/wordprocessingml/2006/main" xmlns:w14="http://schemas.microsoft.com/office/word/2010/wordml" xmlns:w15="http://schemas.microsoft.com/office/word/2012/wordml" xmlns:w16cex="http://schemas.microsoft.com/office/word/2018/wordml/cex" xmlns:w16cid="http://schemas.microsoft.com/office/word/2016/wordml/cid" xmlns:w16="http://schemas.microsoft.com/office/word/2018/wordml" xmlns:w16du="http://schemas.microsoft.com/office/word/2023/wordml/word16du" xmlns:w16sdtdh="http://schemas.microsoft.com/office/word/2020/wordml/sdtdatahash" xmlns:w16sdtfl="http://schemas.microsoft.com/office/word/2024/wordml/sdtformatlock" xmlns:w16se="http://schemas.microsoft.com/office/word/2015/wordml/symex" mc:Ignorable="w14 w15 w16se w16cid w16 w16cex w16sdtdh w16sdtfl w16du">
   <w:docDefaults>
     <w:rPrDefault>
       <w:rPr>
@@ -1266,7 +1184,6 @@
   <w:style w:type="character" w:default="1" w:styleId="DefaultParagraphFont">
     <w:name w:val="Default Paragraph Font"/>
     <w:uiPriority w:val="1"/>
-    <w:semiHidden/>
     <w:unhideWhenUsed/>
   </w:style>
   <w:style w:type="table" w:default="1" w:styleId="TableNormal">

</xml_diff>